<commit_message>
Added description of the class diagramm and added package diagram like jpg file
</commit_message>
<xml_diff>
--- a/Product_Requirements.docx
+++ b/Product_Requirements.docx
@@ -951,40 +951,18 @@
           <w:sz w:val="28"/>
           <w:shd w:fill="auto" w:val="clear"/>
         </w:rPr>
-        <w:t xml:space="preserve">ОС</w:t>
-      </w:r>
-      <w:r>
-        <w:rPr>
-          <w:rFonts w:ascii="Times New Roman" w:hAnsi="Times New Roman" w:cs="Times New Roman" w:eastAsia="Times New Roman"/>
-          <w:color w:val="auto"/>
-          <w:spacing w:val="0"/>
-          <w:position w:val="0"/>
-          <w:sz w:val="28"/>
-          <w:shd w:fill="auto" w:val="clear"/>
-        </w:rPr>
-        <w:t xml:space="preserve"> (</w:t>
-      </w:r>
-      <w:r>
-        <w:rPr>
-          <w:rFonts w:ascii="Times New Roman" w:hAnsi="Times New Roman" w:cs="Times New Roman" w:eastAsia="Times New Roman"/>
-          <w:color w:val="auto"/>
-          <w:spacing w:val="0"/>
-          <w:position w:val="0"/>
-          <w:sz w:val="28"/>
-          <w:shd w:fill="auto" w:val="clear"/>
-        </w:rPr>
-        <w:t xml:space="preserve">операционная система</w:t>
-      </w:r>
-      <w:r>
-        <w:rPr>
-          <w:rFonts w:ascii="Times New Roman" w:hAnsi="Times New Roman" w:cs="Times New Roman" w:eastAsia="Times New Roman"/>
-          <w:color w:val="auto"/>
-          <w:spacing w:val="0"/>
-          <w:position w:val="0"/>
-          <w:sz w:val="28"/>
-          <w:shd w:fill="auto" w:val="clear"/>
-        </w:rPr>
-        <w:t xml:space="preserve">)</w:t>
+        <w:t xml:space="preserve">ОС (операционная система) </w:t>
+      </w:r>
+      <w:r>
+        <w:rPr>
+          <w:rFonts w:ascii="Times New Roman" w:hAnsi="Times New Roman" w:cs="Times New Roman" w:eastAsia="Times New Roman"/>
+          <w:color w:val="auto"/>
+          <w:spacing w:val="0"/>
+          <w:position w:val="0"/>
+          <w:sz w:val="28"/>
+          <w:shd w:fill="auto" w:val="clear"/>
+        </w:rPr>
+        <w:t xml:space="preserve">—</w:t>
       </w:r>
       <w:r>
         <w:rPr>
@@ -996,17 +974,6 @@
           <w:shd w:fill="auto" w:val="clear"/>
         </w:rPr>
         <w:t xml:space="preserve"> </w:t>
-      </w:r>
-      <w:r>
-        <w:rPr>
-          <w:rFonts w:ascii="Times New Roman" w:hAnsi="Times New Roman" w:cs="Times New Roman" w:eastAsia="Times New Roman"/>
-          <w:color w:val="auto"/>
-          <w:spacing w:val="0"/>
-          <w:position w:val="0"/>
-          <w:sz w:val="28"/>
-          <w:shd w:fill="auto" w:val="clear"/>
-        </w:rPr>
-        <w:t xml:space="preserve">— </w:t>
       </w:r>
       <w:r>
         <w:rPr>
@@ -1047,40 +1014,18 @@
           <w:sz w:val="28"/>
           <w:shd w:fill="auto" w:val="clear"/>
         </w:rPr>
-        <w:t xml:space="preserve">ПК</w:t>
-      </w:r>
-      <w:r>
-        <w:rPr>
-          <w:rFonts w:ascii="Times New Roman" w:hAnsi="Times New Roman" w:cs="Times New Roman" w:eastAsia="Times New Roman"/>
-          <w:color w:val="auto"/>
-          <w:spacing w:val="0"/>
-          <w:position w:val="0"/>
-          <w:sz w:val="28"/>
-          <w:shd w:fill="auto" w:val="clear"/>
-        </w:rPr>
-        <w:t xml:space="preserve"> (</w:t>
-      </w:r>
-      <w:r>
-        <w:rPr>
-          <w:rFonts w:ascii="Times New Roman" w:hAnsi="Times New Roman" w:cs="Times New Roman" w:eastAsia="Times New Roman"/>
-          <w:color w:val="auto"/>
-          <w:spacing w:val="0"/>
-          <w:position w:val="0"/>
-          <w:sz w:val="28"/>
-          <w:shd w:fill="auto" w:val="clear"/>
-        </w:rPr>
-        <w:t xml:space="preserve">Персональный компьютер</w:t>
-      </w:r>
-      <w:r>
-        <w:rPr>
-          <w:rFonts w:ascii="Times New Roman" w:hAnsi="Times New Roman" w:cs="Times New Roman" w:eastAsia="Times New Roman"/>
-          <w:color w:val="auto"/>
-          <w:spacing w:val="0"/>
-          <w:position w:val="0"/>
-          <w:sz w:val="28"/>
-          <w:shd w:fill="auto" w:val="clear"/>
-        </w:rPr>
-        <w:t xml:space="preserve">)</w:t>
+        <w:t xml:space="preserve">ПК (Персональный компьютер) </w:t>
+      </w:r>
+      <w:r>
+        <w:rPr>
+          <w:rFonts w:ascii="Times New Roman" w:hAnsi="Times New Roman" w:cs="Times New Roman" w:eastAsia="Times New Roman"/>
+          <w:color w:val="auto"/>
+          <w:spacing w:val="0"/>
+          <w:position w:val="0"/>
+          <w:sz w:val="28"/>
+          <w:shd w:fill="auto" w:val="clear"/>
+        </w:rPr>
+        <w:t xml:space="preserve">—</w:t>
       </w:r>
       <w:r>
         <w:rPr>
@@ -1102,40 +1047,7 @@
           <w:sz w:val="28"/>
           <w:shd w:fill="auto" w:val="clear"/>
         </w:rPr>
-        <w:t xml:space="preserve">—</w:t>
-      </w:r>
-      <w:r>
-        <w:rPr>
-          <w:rFonts w:ascii="Times New Roman" w:hAnsi="Times New Roman" w:cs="Times New Roman" w:eastAsia="Times New Roman"/>
-          <w:color w:val="auto"/>
-          <w:spacing w:val="0"/>
-          <w:position w:val="0"/>
-          <w:sz w:val="28"/>
-          <w:shd w:fill="auto" w:val="clear"/>
-        </w:rPr>
-        <w:t xml:space="preserve"> </w:t>
-      </w:r>
-      <w:r>
-        <w:rPr>
-          <w:rFonts w:ascii="Times New Roman" w:hAnsi="Times New Roman" w:cs="Times New Roman" w:eastAsia="Times New Roman"/>
-          <w:color w:val="auto"/>
-          <w:spacing w:val="0"/>
-          <w:position w:val="0"/>
-          <w:sz w:val="28"/>
-          <w:shd w:fill="auto" w:val="clear"/>
-        </w:rPr>
-        <w:t xml:space="preserve">микро-ЭВМ, имеющая эксплуатационные характеристики бытового прибора и универсальные функциональные возможности</w:t>
-      </w:r>
-      <w:r>
-        <w:rPr>
-          <w:rFonts w:ascii="Times New Roman" w:hAnsi="Times New Roman" w:cs="Times New Roman" w:eastAsia="Times New Roman"/>
-          <w:color w:val="auto"/>
-          <w:spacing w:val="0"/>
-          <w:position w:val="0"/>
-          <w:sz w:val="28"/>
-          <w:shd w:fill="auto" w:val="clear"/>
-        </w:rPr>
-        <w:t xml:space="preserve">.</w:t>
+        <w:t xml:space="preserve">микро-ЭВМ, имеющая эксплуатационные характеристики бытового прибора и универсальные функциональные возможности.</w:t>
       </w:r>
     </w:p>
     <w:p>
@@ -1187,7 +1099,18 @@
           <w:sz w:val="28"/>
           <w:shd w:fill="auto" w:val="clear"/>
         </w:rPr>
-        <w:t xml:space="preserve"> совокупность программ, позволяющих осуществить на компьютере автоматизированную обработку информации.</w:t>
+        <w:t xml:space="preserve"> </w:t>
+      </w:r>
+      <w:r>
+        <w:rPr>
+          <w:rFonts w:ascii="Times New Roman" w:hAnsi="Times New Roman" w:cs="Times New Roman" w:eastAsia="Times New Roman"/>
+          <w:color w:val="auto"/>
+          <w:spacing w:val="0"/>
+          <w:position w:val="0"/>
+          <w:sz w:val="28"/>
+          <w:shd w:fill="auto" w:val="clear"/>
+        </w:rPr>
+        <w:t xml:space="preserve">совокупность программ, позволяющих осуществить на компьютере автоматизированную обработку информации.</w:t>
       </w:r>
     </w:p>
     <w:p>
@@ -1228,7 +1151,18 @@
           <w:sz w:val="28"/>
           <w:shd w:fill="auto" w:val="clear"/>
         </w:rPr>
-        <w:t xml:space="preserve">— </w:t>
+        <w:t xml:space="preserve">—</w:t>
+      </w:r>
+      <w:r>
+        <w:rPr>
+          <w:rFonts w:ascii="Times New Roman" w:hAnsi="Times New Roman" w:cs="Times New Roman" w:eastAsia="Times New Roman"/>
+          <w:color w:val="auto"/>
+          <w:spacing w:val="0"/>
+          <w:position w:val="0"/>
+          <w:sz w:val="28"/>
+          <w:shd w:fill="auto" w:val="clear"/>
+        </w:rPr>
+        <w:t xml:space="preserve"> </w:t>
       </w:r>
       <w:r>
         <w:rPr>
@@ -1250,7 +1184,18 @@
           <w:sz w:val="28"/>
           <w:shd w:fill="auto" w:val="clear"/>
         </w:rPr>
-        <w:t xml:space="preserve">— </w:t>
+        <w:t xml:space="preserve">—</w:t>
+      </w:r>
+      <w:r>
+        <w:rPr>
+          <w:rFonts w:ascii="Times New Roman" w:hAnsi="Times New Roman" w:cs="Times New Roman" w:eastAsia="Times New Roman"/>
+          <w:color w:val="auto"/>
+          <w:spacing w:val="0"/>
+          <w:position w:val="0"/>
+          <w:sz w:val="28"/>
+          <w:shd w:fill="auto" w:val="clear"/>
+        </w:rPr>
+        <w:t xml:space="preserve"> </w:t>
       </w:r>
       <w:r>
         <w:rPr>
@@ -1634,8 +1579,8 @@
         </w:rPr>
       </w:pPr>
       <w:r>
-        <w:object w:dxaOrig="6559" w:dyaOrig="5851">
-          <v:rect xmlns:o="urn:schemas-microsoft-com:office:office" xmlns:v="urn:schemas-microsoft-com:vml" id="rectole0000000000" style="width:327.950000pt;height:292.550000pt" o:preferrelative="t" o:ole="">
+        <w:object w:dxaOrig="6641" w:dyaOrig="5932">
+          <v:rect xmlns:o="urn:schemas-microsoft-com:office:office" xmlns:v="urn:schemas-microsoft-com:vml" id="rectole0000000000" style="width:332.050000pt;height:296.600000pt" o:preferrelative="t" o:ole="">
             <o:lock v:ext="edit"/>
             <v:imagedata xmlns:r="http://schemas.openxmlformats.org/officeDocument/2006/relationships" r:id="docRId1" o:title=""/>
           </v:rect>
@@ -1684,8 +1629,8 @@
         </w:rPr>
       </w:pPr>
       <w:r>
-        <w:object w:dxaOrig="3867" w:dyaOrig="5851">
-          <v:rect xmlns:o="urn:schemas-microsoft-com:office:office" xmlns:v="urn:schemas-microsoft-com:vml" id="rectole0000000001" style="width:193.350000pt;height:292.550000pt" o:preferrelative="t" o:ole="">
+        <w:object w:dxaOrig="3907" w:dyaOrig="5932">
+          <v:rect xmlns:o="urn:schemas-microsoft-com:office:office" xmlns:v="urn:schemas-microsoft-com:vml" id="rectole0000000001" style="width:195.350000pt;height:296.600000pt" o:preferrelative="t" o:ole="">
             <o:lock v:ext="edit"/>
             <v:imagedata xmlns:r="http://schemas.openxmlformats.org/officeDocument/2006/relationships" r:id="docRId3" o:title=""/>
           </v:rect>
@@ -1749,8 +1694,8 @@
         </w:rPr>
       </w:pPr>
       <w:r>
-        <w:object w:dxaOrig="6559" w:dyaOrig="5851">
-          <v:rect xmlns:o="urn:schemas-microsoft-com:office:office" xmlns:v="urn:schemas-microsoft-com:vml" id="rectole0000000002" style="width:327.950000pt;height:292.550000pt" o:preferrelative="t" o:ole="">
+        <w:object w:dxaOrig="6641" w:dyaOrig="5932">
+          <v:rect xmlns:o="urn:schemas-microsoft-com:office:office" xmlns:v="urn:schemas-microsoft-com:vml" id="rectole0000000002" style="width:332.050000pt;height:296.600000pt" o:preferrelative="t" o:ole="">
             <o:lock v:ext="edit"/>
             <v:imagedata xmlns:r="http://schemas.openxmlformats.org/officeDocument/2006/relationships" r:id="docRId5" o:title=""/>
           </v:rect>
@@ -2230,8 +2175,8 @@
         </w:rPr>
       </w:pPr>
       <w:r>
-        <w:object w:dxaOrig="8747" w:dyaOrig="5081">
-          <v:rect xmlns:o="urn:schemas-microsoft-com:office:office" xmlns:v="urn:schemas-microsoft-com:vml" id="rectole0000000003" style="width:437.350000pt;height:254.050000pt" o:preferrelative="t" o:ole="">
+        <w:object w:dxaOrig="8848" w:dyaOrig="5142">
+          <v:rect xmlns:o="urn:schemas-microsoft-com:office:office" xmlns:v="urn:schemas-microsoft-com:vml" id="rectole0000000003" style="width:442.400000pt;height:257.100000pt" o:preferrelative="t" o:ole="">
             <o:lock v:ext="edit"/>
             <v:imagedata xmlns:r="http://schemas.openxmlformats.org/officeDocument/2006/relationships" r:id="docRId8" o:title=""/>
           </v:rect>
@@ -2295,8 +2240,8 @@
         </w:rPr>
       </w:pPr>
       <w:r>
-        <w:object w:dxaOrig="8747" w:dyaOrig="9840">
-          <v:rect xmlns:o="urn:schemas-microsoft-com:office:office" xmlns:v="urn:schemas-microsoft-com:vml" id="rectole0000000004" style="width:437.350000pt;height:492.000000pt" o:preferrelative="t" o:ole="">
+        <w:object w:dxaOrig="8848" w:dyaOrig="9961">
+          <v:rect xmlns:o="urn:schemas-microsoft-com:office:office" xmlns:v="urn:schemas-microsoft-com:vml" id="rectole0000000004" style="width:442.400000pt;height:498.050000pt" o:preferrelative="t" o:ole="">
             <o:lock v:ext="edit"/>
             <v:imagedata xmlns:r="http://schemas.openxmlformats.org/officeDocument/2006/relationships" r:id="docRId10" o:title=""/>
           </v:rect>
@@ -4020,10 +3965,11 @@
         <w:jc w:val="both"/>
         <w:rPr>
           <w:rFonts w:ascii="Times New Roman" w:hAnsi="Times New Roman" w:cs="Times New Roman" w:eastAsia="Times New Roman"/>
-          <w:color w:val="auto"/>
-          <w:spacing w:val="0"/>
-          <w:position w:val="0"/>
-          <w:sz w:val="28"/>
+          <w:b/>
+          <w:color w:val="auto"/>
+          <w:spacing w:val="0"/>
+          <w:position w:val="0"/>
+          <w:sz w:val="36"/>
           <w:shd w:fill="auto" w:val="clear"/>
         </w:rPr>
       </w:pPr>
@@ -4038,6 +3984,21 @@
         </w:rPr>
         <w:t xml:space="preserve">Данный продукт не привязанного к аппаратуре пользователя, языком разработки приложения является java, что позволяет программному продукту быть кроссплатформенным.</w:t>
       </w:r>
+    </w:p>
+    <w:p>
+      <w:pPr>
+        <w:spacing w:before="0" w:after="0" w:line="240"/>
+        <w:ind w:right="0" w:left="0" w:firstLine="709"/>
+        <w:jc w:val="both"/>
+        <w:rPr>
+          <w:rFonts w:ascii="Times New Roman" w:hAnsi="Times New Roman" w:cs="Times New Roman" w:eastAsia="Times New Roman"/>
+          <w:color w:val="auto"/>
+          <w:spacing w:val="0"/>
+          <w:position w:val="0"/>
+          <w:sz w:val="28"/>
+          <w:shd w:fill="auto" w:val="clear"/>
+        </w:rPr>
+      </w:pPr>
     </w:p>
     <w:p>
       <w:pPr>
@@ -4124,7 +4085,14 @@
           <w:shd w:fill="auto" w:val="clear"/>
         </w:rPr>
       </w:pPr>
-      <w:r>
+    </w:p>
+    <w:p>
+      <w:pPr>
+        <w:keepNext w:val="true"/>
+        <w:keepLines w:val="true"/>
+        <w:spacing w:before="0" w:after="0" w:line="240"/>
+        <w:ind w:right="0" w:left="0" w:firstLine="709"/>
+        <w:jc w:val="both"/>
         <w:rPr>
           <w:rFonts w:ascii="Times New Roman" w:hAnsi="Times New Roman" w:cs="Times New Roman" w:eastAsia="Times New Roman"/>
           <w:b/>
@@ -4134,6 +4102,17 @@
           <w:sz w:val="44"/>
           <w:shd w:fill="auto" w:val="clear"/>
         </w:rPr>
+      </w:pPr>
+      <w:r>
+        <w:rPr>
+          <w:rFonts w:ascii="Times New Roman" w:hAnsi="Times New Roman" w:cs="Times New Roman" w:eastAsia="Times New Roman"/>
+          <w:b/>
+          <w:color w:val="auto"/>
+          <w:spacing w:val="0"/>
+          <w:position w:val="0"/>
+          <w:sz w:val="44"/>
+          <w:shd w:fill="auto" w:val="clear"/>
+        </w:rPr>
         <w:t xml:space="preserve">5 </w:t>
       </w:r>
       <w:r>
@@ -4189,6 +4168,205 @@
           <w:shd w:fill="auto" w:val="clear"/>
         </w:rPr>
       </w:pPr>
+      <w:r>
+        <w:rPr>
+          <w:rFonts w:ascii="Times New Roman" w:hAnsi="Times New Roman" w:cs="Times New Roman" w:eastAsia="Times New Roman"/>
+          <w:color w:val="auto"/>
+          <w:spacing w:val="0"/>
+          <w:position w:val="0"/>
+          <w:sz w:val="28"/>
+          <w:shd w:fill="auto" w:val="clear"/>
+        </w:rPr>
+        <w:t xml:space="preserve">Продукт состоит из 5 классов: </w:t>
+      </w:r>
+      <w:r>
+        <w:rPr>
+          <w:rFonts w:ascii="Times New Roman" w:hAnsi="Times New Roman" w:cs="Times New Roman" w:eastAsia="Times New Roman"/>
+          <w:color w:val="auto"/>
+          <w:spacing w:val="0"/>
+          <w:position w:val="0"/>
+          <w:sz w:val="28"/>
+          <w:shd w:fill="auto" w:val="clear"/>
+        </w:rPr>
+        <w:t xml:space="preserve">ServerManeger, ConvertCurrency, CurrencyController, Setup </w:t>
+      </w:r>
+      <w:r>
+        <w:rPr>
+          <w:rFonts w:ascii="Times New Roman" w:hAnsi="Times New Roman" w:cs="Times New Roman" w:eastAsia="Times New Roman"/>
+          <w:color w:val="auto"/>
+          <w:spacing w:val="0"/>
+          <w:position w:val="0"/>
+          <w:sz w:val="28"/>
+          <w:shd w:fill="auto" w:val="clear"/>
+        </w:rPr>
+        <w:t xml:space="preserve">и </w:t>
+      </w:r>
+      <w:r>
+        <w:rPr>
+          <w:rFonts w:ascii="Times New Roman" w:hAnsi="Times New Roman" w:cs="Times New Roman" w:eastAsia="Times New Roman"/>
+          <w:color w:val="auto"/>
+          <w:spacing w:val="0"/>
+          <w:position w:val="0"/>
+          <w:sz w:val="28"/>
+          <w:shd w:fill="auto" w:val="clear"/>
+        </w:rPr>
+        <w:t xml:space="preserve">TabBarController. </w:t>
+      </w:r>
+      <w:r>
+        <w:rPr>
+          <w:rFonts w:ascii="Times New Roman" w:hAnsi="Times New Roman" w:cs="Times New Roman" w:eastAsia="Times New Roman"/>
+          <w:color w:val="auto"/>
+          <w:spacing w:val="0"/>
+          <w:position w:val="0"/>
+          <w:sz w:val="28"/>
+          <w:shd w:fill="auto" w:val="clear"/>
+        </w:rPr>
+        <w:t xml:space="preserve">Класс </w:t>
+      </w:r>
+      <w:r>
+        <w:rPr>
+          <w:rFonts w:ascii="Times New Roman" w:hAnsi="Times New Roman" w:cs="Times New Roman" w:eastAsia="Times New Roman"/>
+          <w:color w:val="auto"/>
+          <w:spacing w:val="0"/>
+          <w:position w:val="0"/>
+          <w:sz w:val="28"/>
+          <w:shd w:fill="auto" w:val="clear"/>
+        </w:rPr>
+        <w:t xml:space="preserve">ServerManeger</w:t>
+      </w:r>
+      <w:r>
+        <w:rPr>
+          <w:rFonts w:ascii="Times New Roman" w:hAnsi="Times New Roman" w:cs="Times New Roman" w:eastAsia="Times New Roman"/>
+          <w:color w:val="auto"/>
+          <w:spacing w:val="0"/>
+          <w:position w:val="0"/>
+          <w:sz w:val="28"/>
+          <w:shd w:fill="auto" w:val="clear"/>
+        </w:rPr>
+        <w:t xml:space="preserve"> выполняет функции загрузки и сохранения данных о курсах валют с сервиса. Класс </w:t>
+      </w:r>
+      <w:r>
+        <w:rPr>
+          <w:rFonts w:ascii="Times New Roman" w:hAnsi="Times New Roman" w:cs="Times New Roman" w:eastAsia="Times New Roman"/>
+          <w:color w:val="auto"/>
+          <w:spacing w:val="0"/>
+          <w:position w:val="0"/>
+          <w:sz w:val="28"/>
+          <w:shd w:fill="auto" w:val="clear"/>
+        </w:rPr>
+        <w:t xml:space="preserve">CurrencyController</w:t>
+      </w:r>
+      <w:r>
+        <w:rPr>
+          <w:rFonts w:ascii="Times New Roman" w:hAnsi="Times New Roman" w:cs="Times New Roman" w:eastAsia="Times New Roman"/>
+          <w:color w:val="auto"/>
+          <w:spacing w:val="0"/>
+          <w:position w:val="0"/>
+          <w:sz w:val="28"/>
+          <w:shd w:fill="auto" w:val="clear"/>
+        </w:rPr>
+        <w:t xml:space="preserve"> обеспечивает доступ к загруженным данным о курсах валют. Класс </w:t>
+      </w:r>
+      <w:r>
+        <w:rPr>
+          <w:rFonts w:ascii="Times New Roman" w:hAnsi="Times New Roman" w:cs="Times New Roman" w:eastAsia="Times New Roman"/>
+          <w:color w:val="auto"/>
+          <w:spacing w:val="0"/>
+          <w:position w:val="0"/>
+          <w:sz w:val="28"/>
+          <w:shd w:fill="auto" w:val="clear"/>
+        </w:rPr>
+        <w:t xml:space="preserve">ConvertCurrency</w:t>
+      </w:r>
+      <w:r>
+        <w:rPr>
+          <w:rFonts w:ascii="Times New Roman" w:hAnsi="Times New Roman" w:cs="Times New Roman" w:eastAsia="Times New Roman"/>
+          <w:color w:val="auto"/>
+          <w:spacing w:val="0"/>
+          <w:position w:val="0"/>
+          <w:sz w:val="28"/>
+          <w:shd w:fill="auto" w:val="clear"/>
+        </w:rPr>
+        <w:t xml:space="preserve"> позволяет реализовать функции конвертора валют. В классе </w:t>
+      </w:r>
+      <w:r>
+        <w:rPr>
+          <w:rFonts w:ascii="Times New Roman" w:hAnsi="Times New Roman" w:cs="Times New Roman" w:eastAsia="Times New Roman"/>
+          <w:color w:val="auto"/>
+          <w:spacing w:val="0"/>
+          <w:position w:val="0"/>
+          <w:sz w:val="28"/>
+          <w:shd w:fill="auto" w:val="clear"/>
+        </w:rPr>
+        <w:t xml:space="preserve">Setup </w:t>
+      </w:r>
+      <w:r>
+        <w:rPr>
+          <w:rFonts w:ascii="Times New Roman" w:hAnsi="Times New Roman" w:cs="Times New Roman" w:eastAsia="Times New Roman"/>
+          <w:color w:val="auto"/>
+          <w:spacing w:val="0"/>
+          <w:position w:val="0"/>
+          <w:sz w:val="28"/>
+          <w:shd w:fill="auto" w:val="clear"/>
+        </w:rPr>
+        <w:t xml:space="preserve">хранится список валют, курс которых пользователь хотел бы отображать. </w:t>
+      </w:r>
+      <w:r>
+        <w:rPr>
+          <w:rFonts w:ascii="Times New Roman" w:hAnsi="Times New Roman" w:cs="Times New Roman" w:eastAsia="Times New Roman"/>
+          <w:color w:val="auto"/>
+          <w:spacing w:val="0"/>
+          <w:position w:val="0"/>
+          <w:sz w:val="28"/>
+          <w:shd w:fill="auto" w:val="clear"/>
+        </w:rPr>
+        <w:t xml:space="preserve">TabBarController</w:t>
+      </w:r>
+      <w:r>
+        <w:rPr>
+          <w:rFonts w:ascii="Times New Roman" w:hAnsi="Times New Roman" w:cs="Times New Roman" w:eastAsia="Times New Roman"/>
+          <w:color w:val="auto"/>
+          <w:spacing w:val="0"/>
+          <w:position w:val="0"/>
+          <w:sz w:val="28"/>
+          <w:shd w:fill="auto" w:val="clear"/>
+        </w:rPr>
+        <w:t xml:space="preserve"> </w:t>
+      </w:r>
+      <w:r>
+        <w:rPr>
+          <w:rFonts w:ascii="Times New Roman" w:hAnsi="Times New Roman" w:cs="Times New Roman" w:eastAsia="Times New Roman"/>
+          <w:b/>
+          <w:color w:val="000000"/>
+          <w:spacing w:val="0"/>
+          <w:position w:val="0"/>
+          <w:sz w:val="28"/>
+          <w:shd w:fill="auto" w:val="clear"/>
+        </w:rPr>
+        <w:t xml:space="preserve">–</w:t>
+      </w:r>
+      <w:r>
+        <w:rPr>
+          <w:rFonts w:ascii="Times New Roman" w:hAnsi="Times New Roman" w:cs="Times New Roman" w:eastAsia="Times New Roman"/>
+          <w:color w:val="000000"/>
+          <w:spacing w:val="0"/>
+          <w:position w:val="0"/>
+          <w:sz w:val="28"/>
+          <w:shd w:fill="auto" w:val="clear"/>
+        </w:rPr>
+        <w:t xml:space="preserve"> </w:t>
+      </w:r>
+      <w:r>
+        <w:rPr>
+          <w:rFonts w:ascii="Times New Roman" w:hAnsi="Times New Roman" w:cs="Times New Roman" w:eastAsia="Times New Roman"/>
+          <w:color w:val="000000"/>
+          <w:spacing w:val="0"/>
+          <w:position w:val="0"/>
+          <w:sz w:val="28"/>
+          <w:shd w:fill="auto" w:val="clear"/>
+        </w:rPr>
+        <w:t xml:space="preserve">класс отображающий данные о курсах валют и реализующий графический интерфейс пользователя. </w:t>
+      </w:r>
     </w:p>
     <w:p>
       <w:pPr>

</xml_diff>